<commit_message>
add new expression file
</commit_message>
<xml_diff>
--- a/project-listing.docx
+++ b/project-listing.docx
@@ -14,8 +14,6 @@
           <w:u w:color="02B3E4"/>
         </w:rPr>
       </w:pPr>
-      <w:bookmarkStart w:id="0" w:name="_GoBack"/>
-      <w:bookmarkEnd w:id="0"/>
       <w:r>
         <w:rPr>
           <w:rFonts w:ascii="Open Sans" w:eastAsia="Open Sans" w:hAnsi="Open Sans" w:cs="Open Sans"/>
@@ -41,20 +39,49 @@
     </w:p>
     <w:p>
       <w:pPr>
-        <w:pStyle w:val="Body"/>
+        <w:pBdr>
+          <w:top w:val="none" w:sz="0" w:space="0" w:color="auto"/>
+          <w:left w:val="none" w:sz="0" w:space="0" w:color="auto"/>
+          <w:bottom w:val="none" w:sz="0" w:space="0" w:color="auto"/>
+          <w:right w:val="none" w:sz="0" w:space="0" w:color="auto"/>
+          <w:between w:val="none" w:sz="0" w:space="0" w:color="auto"/>
+          <w:bar w:val="none" w:sz="0" w:color="auto"/>
+        </w:pBdr>
+        <w:spacing w:before="100" w:beforeAutospacing="1" w:after="100" w:afterAutospacing="1"/>
+        <w:outlineLvl w:val="0"/>
+        <w:rPr>
+          <w:rFonts w:ascii="Helvetica Neue" w:eastAsia="Times New Roman" w:hAnsi="Helvetica Neue"/>
+          <w:b/>
+          <w:bCs/>
+          <w:color w:val="001E00"/>
+          <w:spacing w:val="9"/>
+          <w:kern w:val="36"/>
+          <w:sz w:val="28"/>
+          <w:szCs w:val="28"/>
+          <w:bdr w:val="none" w:sz="0" w:space="0" w:color="auto"/>
+        </w:rPr>
+      </w:pPr>
+      <w:r>
+        <w:rPr>
+          <w:rFonts w:ascii="Helvetica Neue" w:eastAsia="Times New Roman" w:hAnsi="Helvetica Neue"/>
+          <w:b/>
+          <w:bCs/>
+          <w:color w:val="001E00"/>
+          <w:spacing w:val="9"/>
+          <w:kern w:val="36"/>
+          <w:sz w:val="28"/>
+          <w:szCs w:val="28"/>
+          <w:bdr w:val="none" w:sz="0" w:space="0" w:color="auto"/>
+        </w:rPr>
+        <w:t>Load Testing of SaaS / JMeter Expert</w:t>
+      </w:r>
+      <w:r>
         <w:rPr>
           <w:rFonts w:ascii="Open Sans" w:eastAsia="Open Sans" w:hAnsi="Open Sans" w:cs="Open Sans"/>
           <w:sz w:val="28"/>
           <w:szCs w:val="28"/>
         </w:rPr>
-      </w:pPr>
-      <w:r>
-        <w:rPr>
-          <w:rFonts w:ascii="Open Sans" w:eastAsia="Open Sans" w:hAnsi="Open Sans" w:cs="Open Sans"/>
-          <w:sz w:val="28"/>
-          <w:szCs w:val="28"/>
-        </w:rPr>
-        <w:t>Web application development support needed for healthcare application.</w:t>
+        <w:t>.</w:t>
       </w:r>
     </w:p>
     <w:p>
@@ -102,7 +129,7 @@
           <w:sz w:val="20"/>
           <w:szCs w:val="20"/>
         </w:rPr>
-        <w:t>Hourly:</w:t>
+        <w:t>Fixed Price:</w:t>
       </w:r>
       <w:r>
         <w:rPr>
@@ -110,7 +137,27 @@
           <w:sz w:val="20"/>
           <w:szCs w:val="20"/>
         </w:rPr>
-        <w:t xml:space="preserve"> $35.00 - $65.00 Based on experience.</w:t>
+        <w:t xml:space="preserve"> </w:t>
+      </w:r>
+      <w:r>
+        <w:rPr>
+          <w:rStyle w:val="Strong"/>
+          <w:rFonts w:ascii="Helvetica Neue" w:hAnsi="Helvetica Neue"/>
+          <w:color w:val="001E00"/>
+          <w:spacing w:val="9"/>
+          <w:sz w:val="21"/>
+          <w:szCs w:val="21"/>
+          <w:shd w:val="clear" w:color="auto" w:fill="FFFFFF"/>
+        </w:rPr>
+        <w:t>$4,000.00</w:t>
+      </w:r>
+      <w:r>
+        <w:rPr>
+          <w:rFonts w:ascii="Open Sans" w:eastAsia="Open Sans" w:hAnsi="Open Sans" w:cs="Open Sans"/>
+          <w:sz w:val="20"/>
+          <w:szCs w:val="20"/>
+        </w:rPr>
+        <w:t>.</w:t>
       </w:r>
     </w:p>
     <w:p>
@@ -187,11 +234,246 @@
       </w:pPr>
       <w:r>
         <w:rPr>
-          <w:rFonts w:ascii="Open Sans" w:eastAsia="Open Sans" w:hAnsi="Open Sans" w:cs="Open Sans"/>
-          <w:sz w:val="24"/>
-          <w:szCs w:val="24"/>
-        </w:rPr>
-        <w:t xml:space="preserve">We are a web development company working with a healthcare client looking to connect patients directly with their doctors. We need someone to be able to take PSD mockup files from our designer and convert them into custom code using HTML, CSS, and JavaScript. We have not decided on which JavaScript library to use, but will be open to working with the one you’re most familiar with. We have the designs for 10 pages and will need them to be completed in 3 months. We are open to working with all levels of experience, but the pay will be adjusted based on your experience. </w:t>
+          <w:rFonts w:ascii="Helvetica Neue" w:hAnsi="Helvetica Neue"/>
+          <w:color w:val="001E00"/>
+          <w:spacing w:val="9"/>
+          <w:sz w:val="21"/>
+          <w:szCs w:val="21"/>
+          <w:shd w:val="clear" w:color="auto" w:fill="FFFFFF"/>
+        </w:rPr>
+        <w:t>We are seeking a highly skilled and experienced Application Performance Monitoring specialist with expertise in JMeter to assist with our product.</w:t>
+      </w:r>
+      <w:r>
+        <w:rPr>
+          <w:rFonts w:ascii="Helvetica Neue" w:hAnsi="Helvetica Neue"/>
+          <w:color w:val="001E00"/>
+          <w:spacing w:val="9"/>
+          <w:sz w:val="21"/>
+          <w:szCs w:val="21"/>
+        </w:rPr>
+        <w:br/>
+      </w:r>
+      <w:r>
+        <w:rPr>
+          <w:rFonts w:ascii="Helvetica Neue" w:hAnsi="Helvetica Neue"/>
+          <w:color w:val="001E00"/>
+          <w:spacing w:val="9"/>
+          <w:sz w:val="21"/>
+          <w:szCs w:val="21"/>
+        </w:rPr>
+        <w:br/>
+      </w:r>
+      <w:r>
+        <w:rPr>
+          <w:rFonts w:ascii="Helvetica Neue" w:hAnsi="Helvetica Neue"/>
+          <w:color w:val="001E00"/>
+          <w:spacing w:val="9"/>
+          <w:sz w:val="21"/>
+          <w:szCs w:val="21"/>
+        </w:rPr>
+        <w:br/>
+      </w:r>
+      <w:r>
+        <w:rPr>
+          <w:rFonts w:ascii="Helvetica Neue" w:hAnsi="Helvetica Neue"/>
+          <w:color w:val="001E00"/>
+          <w:spacing w:val="9"/>
+          <w:sz w:val="21"/>
+          <w:szCs w:val="21"/>
+          <w:shd w:val="clear" w:color="auto" w:fill="FFFFFF"/>
+        </w:rPr>
+        <w:t xml:space="preserve">In this one-time contract role, you will be responsible for using JMeter to load test the performance of the application under test and identifying any bottlenecks that may be </w:t>
+      </w:r>
+      <w:proofErr w:type="gramStart"/>
+      <w:r>
+        <w:rPr>
+          <w:rFonts w:ascii="Helvetica Neue" w:hAnsi="Helvetica Neue"/>
+          <w:color w:val="001E00"/>
+          <w:spacing w:val="9"/>
+          <w:sz w:val="21"/>
+          <w:szCs w:val="21"/>
+          <w:shd w:val="clear" w:color="auto" w:fill="FFFFFF"/>
+        </w:rPr>
+        <w:t>imp</w:t>
+      </w:r>
+      <w:bookmarkStart w:id="0" w:name="_GoBack"/>
+      <w:bookmarkEnd w:id="0"/>
+      <w:r>
+        <w:rPr>
+          <w:rFonts w:ascii="Helvetica Neue" w:hAnsi="Helvetica Neue"/>
+          <w:color w:val="001E00"/>
+          <w:spacing w:val="9"/>
+          <w:sz w:val="21"/>
+          <w:szCs w:val="21"/>
+          <w:shd w:val="clear" w:color="auto" w:fill="FFFFFF"/>
+        </w:rPr>
+        <w:t>acting</w:t>
+      </w:r>
+      <w:proofErr w:type="gramEnd"/>
+      <w:r>
+        <w:rPr>
+          <w:rFonts w:ascii="Helvetica Neue" w:hAnsi="Helvetica Neue"/>
+          <w:color w:val="001E00"/>
+          <w:spacing w:val="9"/>
+          <w:sz w:val="21"/>
+          <w:szCs w:val="21"/>
+          <w:shd w:val="clear" w:color="auto" w:fill="FFFFFF"/>
+        </w:rPr>
+        <w:t xml:space="preserve"> its performance.</w:t>
+      </w:r>
+      <w:r>
+        <w:rPr>
+          <w:rFonts w:ascii="Helvetica Neue" w:hAnsi="Helvetica Neue"/>
+          <w:color w:val="001E00"/>
+          <w:spacing w:val="9"/>
+          <w:sz w:val="21"/>
+          <w:szCs w:val="21"/>
+        </w:rPr>
+        <w:br/>
+      </w:r>
+      <w:r>
+        <w:rPr>
+          <w:rFonts w:ascii="Helvetica Neue" w:hAnsi="Helvetica Neue"/>
+          <w:color w:val="001E00"/>
+          <w:spacing w:val="9"/>
+          <w:sz w:val="21"/>
+          <w:szCs w:val="21"/>
+        </w:rPr>
+        <w:br/>
+      </w:r>
+      <w:r>
+        <w:rPr>
+          <w:rFonts w:ascii="Helvetica Neue" w:hAnsi="Helvetica Neue"/>
+          <w:color w:val="001E00"/>
+          <w:spacing w:val="9"/>
+          <w:sz w:val="21"/>
+          <w:szCs w:val="21"/>
+          <w:shd w:val="clear" w:color="auto" w:fill="FFFFFF"/>
+        </w:rPr>
+        <w:t xml:space="preserve">You will conduct root cause analysis to determine the underlying issues and, if necessary, instrument the application to gather </w:t>
+      </w:r>
+      <w:proofErr w:type="gramStart"/>
+      <w:r>
+        <w:rPr>
+          <w:rFonts w:ascii="Helvetica Neue" w:hAnsi="Helvetica Neue"/>
+          <w:color w:val="001E00"/>
+          <w:spacing w:val="9"/>
+          <w:sz w:val="21"/>
+          <w:szCs w:val="21"/>
+          <w:shd w:val="clear" w:color="auto" w:fill="FFFFFF"/>
+        </w:rPr>
+        <w:t>more detailed insights into the problem</w:t>
+      </w:r>
+      <w:proofErr w:type="gramEnd"/>
+      <w:r>
+        <w:rPr>
+          <w:rFonts w:ascii="Helvetica Neue" w:hAnsi="Helvetica Neue"/>
+          <w:color w:val="001E00"/>
+          <w:spacing w:val="9"/>
+          <w:sz w:val="21"/>
+          <w:szCs w:val="21"/>
+          <w:shd w:val="clear" w:color="auto" w:fill="FFFFFF"/>
+        </w:rPr>
+        <w:t>.</w:t>
+      </w:r>
+      <w:r>
+        <w:rPr>
+          <w:rFonts w:ascii="Helvetica Neue" w:hAnsi="Helvetica Neue"/>
+          <w:color w:val="001E00"/>
+          <w:spacing w:val="9"/>
+          <w:sz w:val="21"/>
+          <w:szCs w:val="21"/>
+        </w:rPr>
+        <w:br/>
+      </w:r>
+      <w:r>
+        <w:rPr>
+          <w:rFonts w:ascii="Helvetica Neue" w:hAnsi="Helvetica Neue"/>
+          <w:color w:val="001E00"/>
+          <w:spacing w:val="9"/>
+          <w:sz w:val="21"/>
+          <w:szCs w:val="21"/>
+        </w:rPr>
+        <w:br/>
+      </w:r>
+      <w:r>
+        <w:rPr>
+          <w:rFonts w:ascii="Helvetica Neue" w:hAnsi="Helvetica Neue"/>
+          <w:color w:val="001E00"/>
+          <w:spacing w:val="9"/>
+          <w:sz w:val="21"/>
+          <w:szCs w:val="21"/>
+          <w:shd w:val="clear" w:color="auto" w:fill="FFFFFF"/>
+        </w:rPr>
+        <w:t xml:space="preserve">The ideal freelancer will have a strong background in application performance monitoring and a proven </w:t>
+      </w:r>
+      <w:proofErr w:type="gramStart"/>
+      <w:r>
+        <w:rPr>
+          <w:rFonts w:ascii="Helvetica Neue" w:hAnsi="Helvetica Neue"/>
+          <w:color w:val="001E00"/>
+          <w:spacing w:val="9"/>
+          <w:sz w:val="21"/>
+          <w:szCs w:val="21"/>
+          <w:shd w:val="clear" w:color="auto" w:fill="FFFFFF"/>
+        </w:rPr>
+        <w:t>track record</w:t>
+      </w:r>
+      <w:proofErr w:type="gramEnd"/>
+      <w:r>
+        <w:rPr>
+          <w:rFonts w:ascii="Helvetica Neue" w:hAnsi="Helvetica Neue"/>
+          <w:color w:val="001E00"/>
+          <w:spacing w:val="9"/>
+          <w:sz w:val="21"/>
+          <w:szCs w:val="21"/>
+          <w:shd w:val="clear" w:color="auto" w:fill="FFFFFF"/>
+        </w:rPr>
+        <w:t xml:space="preserve"> of using JMeter to identify and resolve performance issues.</w:t>
+      </w:r>
+      <w:r>
+        <w:rPr>
+          <w:rFonts w:ascii="Helvetica Neue" w:hAnsi="Helvetica Neue"/>
+          <w:color w:val="001E00"/>
+          <w:spacing w:val="9"/>
+          <w:sz w:val="21"/>
+          <w:szCs w:val="21"/>
+        </w:rPr>
+        <w:br/>
+      </w:r>
+      <w:r>
+        <w:rPr>
+          <w:rFonts w:ascii="Helvetica Neue" w:hAnsi="Helvetica Neue"/>
+          <w:color w:val="001E00"/>
+          <w:spacing w:val="9"/>
+          <w:sz w:val="21"/>
+          <w:szCs w:val="21"/>
+        </w:rPr>
+        <w:br/>
+      </w:r>
+      <w:proofErr w:type="gramStart"/>
+      <w:r>
+        <w:rPr>
+          <w:rFonts w:ascii="Helvetica Neue" w:hAnsi="Helvetica Neue"/>
+          <w:color w:val="001E00"/>
+          <w:spacing w:val="9"/>
+          <w:sz w:val="21"/>
+          <w:szCs w:val="21"/>
+          <w:shd w:val="clear" w:color="auto" w:fill="FFFFFF"/>
+        </w:rPr>
+        <w:t>If you are passionate about ensuring optimal performance and are looking for a challenging and rewarding opportunity,</w:t>
+      </w:r>
+      <w:proofErr w:type="gramEnd"/>
+      <w:r>
+        <w:rPr>
+          <w:rFonts w:ascii="Helvetica Neue" w:hAnsi="Helvetica Neue"/>
+          <w:color w:val="001E00"/>
+          <w:spacing w:val="9"/>
+          <w:sz w:val="21"/>
+          <w:szCs w:val="21"/>
+          <w:shd w:val="clear" w:color="auto" w:fill="FFFFFF"/>
+        </w:rPr>
+        <w:t xml:space="preserve"> we encourage you to apply for this position.</w:t>
       </w:r>
     </w:p>
     <w:sectPr>
@@ -668,6 +950,35 @@
       <w:szCs w:val="24"/>
     </w:rPr>
   </w:style>
+  <w:style w:type="paragraph" w:styleId="Heading1">
+    <w:name w:val="heading 1"/>
+    <w:basedOn w:val="Normal"/>
+    <w:link w:val="Heading1Char"/>
+    <w:uiPriority w:val="9"/>
+    <w:qFormat/>
+    <w:rsid w:val="00D73DCB"/>
+    <w:pPr>
+      <w:pBdr>
+        <w:top w:val="none" w:sz="0" w:space="0" w:color="auto"/>
+        <w:left w:val="none" w:sz="0" w:space="0" w:color="auto"/>
+        <w:bottom w:val="none" w:sz="0" w:space="0" w:color="auto"/>
+        <w:right w:val="none" w:sz="0" w:space="0" w:color="auto"/>
+        <w:between w:val="none" w:sz="0" w:space="0" w:color="auto"/>
+        <w:bar w:val="none" w:sz="0" w:color="auto"/>
+      </w:pBdr>
+      <w:spacing w:before="100" w:beforeAutospacing="1" w:after="100" w:afterAutospacing="1"/>
+      <w:outlineLvl w:val="0"/>
+    </w:pPr>
+    <w:rPr>
+      <w:rFonts w:eastAsia="Times New Roman"/>
+      <w:b/>
+      <w:bCs/>
+      <w:kern w:val="36"/>
+      <w:sz w:val="48"/>
+      <w:szCs w:val="48"/>
+      <w:bdr w:val="none" w:sz="0" w:space="0" w:color="auto"/>
+    </w:rPr>
+  </w:style>
   <w:style w:type="character" w:default="1" w:styleId="DefaultParagraphFont">
     <w:name w:val="Default Paragraph Font"/>
     <w:uiPriority w:val="1"/>
@@ -736,6 +1047,33 @@
         <w14:prstDash w14:val="solid"/>
         <w14:bevel/>
       </w14:textOutline>
+    </w:rPr>
+  </w:style>
+  <w:style w:type="character" w:customStyle="1" w:styleId="Heading1Char">
+    <w:name w:val="Heading 1 Char"/>
+    <w:basedOn w:val="DefaultParagraphFont"/>
+    <w:link w:val="Heading1"/>
+    <w:uiPriority w:val="9"/>
+    <w:rsid w:val="00D73DCB"/>
+    <w:rPr>
+      <w:rFonts w:eastAsia="Times New Roman"/>
+      <w:b/>
+      <w:bCs/>
+      <w:kern w:val="36"/>
+      <w:sz w:val="48"/>
+      <w:szCs w:val="48"/>
+      <w:bdr w:val="none" w:sz="0" w:space="0" w:color="auto"/>
+    </w:rPr>
+  </w:style>
+  <w:style w:type="character" w:styleId="Strong">
+    <w:name w:val="Strong"/>
+    <w:basedOn w:val="DefaultParagraphFont"/>
+    <w:uiPriority w:val="22"/>
+    <w:qFormat/>
+    <w:rsid w:val="00D73DCB"/>
+    <w:rPr>
+      <w:b/>
+      <w:bCs/>
     </w:rPr>
   </w:style>
 </w:styles>

</xml_diff>